<commit_message>
Changes to bug reports. Added more comments in Unit Tests
</commit_message>
<xml_diff>
--- a/BugReports/BugReport007.docx
+++ b/BugReports/BugReport007.docx
@@ -266,15 +266,12 @@
         <w:pStyle w:val="ListParagraph"/>
       </w:pPr>
       <w:r>
-        <w:rPr>
-          <w:noProof/>
-        </w:rPr>
         <w:lastRenderedPageBreak/>
         <w:drawing>
-          <wp:inline distT="0" distB="0" distL="0" distR="0" wp14:anchorId="4A073E51" wp14:editId="45F060A6">
-            <wp:extent cx="5943600" cy="2664460"/>
-            <wp:effectExtent l="0" t="0" r="0" b="2540"/>
-            <wp:docPr id="3" name="Picture 3"/>
+          <wp:inline distT="0" distB="0" distL="0" distR="0" wp14:anchorId="500DA4BB" wp14:editId="26778380">
+            <wp:extent cx="5943600" cy="3602355"/>
+            <wp:effectExtent l="0" t="0" r="0" b="0"/>
+            <wp:docPr id="4" name="Picture 4"/>
             <wp:cNvGraphicFramePr>
               <a:graphicFrameLocks xmlns:a="http://schemas.openxmlformats.org/drawingml/2006/main" noChangeAspect="1"/>
             </wp:cNvGraphicFramePr>
@@ -294,7 +291,7 @@
                   <pic:spPr>
                     <a:xfrm>
                       <a:off x="0" y="0"/>
-                      <a:ext cx="5943600" cy="2664460"/>
+                      <a:ext cx="5943600" cy="3602355"/>
                     </a:xfrm>
                     <a:prstGeom prst="rect">
                       <a:avLst/>

</xml_diff>